<commit_message>
Type, Categorie, normes, connecteurs
</commit_message>
<xml_diff>
--- a/Perso/OSHA/usage Osama.docx
+++ b/Perso/OSHA/usage Osama.docx
@@ -222,17 +222,1013 @@
     </w:p>
     <w:p>
       <w:pPr>
-        <w:pStyle w:val="ListParagraph"/>
         <w:rPr>
           <w:sz w:val="20"/>
           <w:szCs w:val="20"/>
         </w:rPr>
       </w:pPr>
+    </w:p>
+    <w:p>
+      <w:pPr>
+        <w:rPr>
+          <w:sz w:val="20"/>
+          <w:szCs w:val="20"/>
+        </w:rPr>
+      </w:pPr>
+    </w:p>
+    <w:p>
+      <w:pPr>
+        <w:rPr>
+          <w:sz w:val="20"/>
+          <w:szCs w:val="20"/>
+        </w:rPr>
+      </w:pPr>
+    </w:p>
+    <w:p>
+      <w:pPr>
+        <w:pStyle w:val="Heading2"/>
+      </w:pPr>
+    </w:p>
+    <w:p>
+      <w:pPr>
+        <w:pStyle w:val="Heading2"/>
+      </w:pPr>
+      <w:r>
+        <w:t xml:space="preserve">Les types des catégories des câbles Ethernet : </w:t>
+      </w:r>
+    </w:p>
+    <w:p/>
+    <w:p>
+      <w:pPr>
+        <w:pStyle w:val="Heading3"/>
+      </w:pPr>
+      <w:r>
+        <w:t xml:space="preserve">Catégorie 5 : </w:t>
+      </w:r>
+    </w:p>
+    <w:p>
+      <w:pPr>
+        <w:pStyle w:val="ListParagraph"/>
+      </w:pPr>
+      <w:r>
+        <w:t>C’était</w:t>
+      </w:r>
+      <w:r>
+        <w:t xml:space="preserve"> le principal type de câble Ethernet qui était considéré comme le plus fiable en termes d'efficacité et de fonctionnalité avant </w:t>
+      </w:r>
+      <w:r>
+        <w:t>que la nouvelle catégorie 5</w:t>
+      </w:r>
+      <w:r>
+        <w:rPr>
+          <w:vertAlign w:val="superscript"/>
+        </w:rPr>
+        <w:t>e</w:t>
+      </w:r>
+      <w:r>
+        <w:t xml:space="preserve"> vienne.</w:t>
+      </w:r>
+    </w:p>
+    <w:p>
+      <w:pPr>
+        <w:pStyle w:val="ListParagraph"/>
+      </w:pPr>
+    </w:p>
+    <w:p>
+      <w:pPr>
+        <w:pStyle w:val="Heading3"/>
+      </w:pPr>
+      <w:r>
+        <w:t>Catégorie 5</w:t>
+      </w:r>
+      <w:r>
+        <w:rPr>
+          <w:vertAlign w:val="superscript"/>
+        </w:rPr>
+        <w:t>E </w:t>
+      </w:r>
+      <w:r>
+        <w:t>:</w:t>
+      </w:r>
+    </w:p>
+    <w:p>
+      <w:pPr>
+        <w:pStyle w:val="ListParagraph"/>
+      </w:pPr>
+      <w:r>
+        <w:t xml:space="preserve">C’est la </w:t>
+      </w:r>
+      <w:r>
+        <w:t xml:space="preserve">version améliorée des </w:t>
+      </w:r>
+      <w:r>
+        <w:t xml:space="preserve">de la catégorie 5. La catégorie </w:t>
+      </w:r>
+      <w:r>
+        <w:t>Cat5e a dépassé l'efficacité de 5. Très probablement, les deux sont similaires, c'est juste que Cat5e offre une meilleure vitesse et il est testé avec précision contre les interférences électriques potentielles.</w:t>
+      </w:r>
+    </w:p>
+    <w:p>
+      <w:pPr>
+        <w:pStyle w:val="ListParagraph"/>
+      </w:pPr>
+    </w:p>
+    <w:p>
+      <w:pPr>
+        <w:pStyle w:val="Heading3"/>
+      </w:pPr>
+      <w:r>
+        <w:t>Catégorie 6 :</w:t>
+      </w:r>
+    </w:p>
+    <w:p>
+      <w:pPr>
+        <w:pStyle w:val="ListParagraph"/>
+      </w:pPr>
+      <w:r>
+        <w:t xml:space="preserve">Les </w:t>
+      </w:r>
+      <w:r>
+        <w:t>câbles</w:t>
+      </w:r>
+      <w:r>
+        <w:t xml:space="preserve"> de </w:t>
+      </w:r>
+      <w:r>
+        <w:t>cette</w:t>
+      </w:r>
+      <w:r>
+        <w:t xml:space="preserve"> catégories sont utilisé pour le transfert des donnés </w:t>
+      </w:r>
+      <w:r>
+        <w:t>volumineux</w:t>
+      </w:r>
+      <w:r>
+        <w:t xml:space="preserve"> </w:t>
+      </w:r>
+      <w:r>
+        <w:t>et de communiquer avec un LAN.</w:t>
+      </w:r>
+    </w:p>
+    <w:p>
+      <w:pPr>
+        <w:pStyle w:val="ListParagraph"/>
+      </w:pPr>
+    </w:p>
+    <w:p>
+      <w:pPr>
+        <w:pStyle w:val="Heading3"/>
+      </w:pPr>
+      <w:r>
+        <w:t>Catégorie 6a :</w:t>
+      </w:r>
+    </w:p>
+    <w:p>
+      <w:pPr>
+        <w:pStyle w:val="ListParagraph"/>
+      </w:pPr>
+      <w:r>
+        <w:t xml:space="preserve">La signification de « A » veut dire que c’est augmenté. Cette catégorie est l’augmentation de la catégorie 6. Cette catégorie permet d’envoyer des donnés jusqu’à 10GB/secondes dans un câble de 100 Mètres. </w:t>
+      </w:r>
+    </w:p>
+    <w:p>
+      <w:pPr>
+        <w:pStyle w:val="ListParagraph"/>
+      </w:pPr>
+    </w:p>
+    <w:p>
+      <w:pPr>
+        <w:pStyle w:val="Heading3"/>
+      </w:pPr>
+      <w:r>
+        <w:t>Catégorie 7 :</w:t>
+      </w:r>
+      <w:r>
+        <w:t xml:space="preserve"> </w:t>
+      </w:r>
+    </w:p>
+    <w:p>
+      <w:pPr>
+        <w:pStyle w:val="ListParagraph"/>
+      </w:pPr>
+      <w:r>
+        <w:t xml:space="preserve">C’est la catégorie le plus avancé dans tous les types des câbles Ethernet. </w:t>
+      </w:r>
+      <w:r>
+        <w:t>Il s'agit de la version améliorée de tous les types de câbles. Il supportera une plus grande vitesse pour une plus grande longueur de câble. Cat7 n'est pas encore sur le marché, mais en e</w:t>
+      </w:r>
+      <w:r>
+        <w:t xml:space="preserve">st au stade de la planification. </w:t>
+      </w:r>
+    </w:p>
+    <w:p>
+      <w:pPr>
+        <w:pStyle w:val="ListParagraph"/>
+        <w:ind w:left="0"/>
+      </w:pPr>
+    </w:p>
+    <w:p>
+      <w:pPr>
+        <w:pStyle w:val="Heading3"/>
+      </w:pPr>
+      <w:r>
+        <w:t>C’est quoi un blindage </w:t>
+      </w:r>
+      <w:r>
+        <w:t>et à quoi sert ?</w:t>
+      </w:r>
+    </w:p>
+    <w:p>
+      <w:r>
+        <w:t xml:space="preserve">Le blindage sert </w:t>
+      </w:r>
+      <w:r>
+        <w:t>à</w:t>
+      </w:r>
+      <w:r>
+        <w:t xml:space="preserve"> </w:t>
+      </w:r>
+      <w:r>
+        <w:t>protéger</w:t>
+      </w:r>
+      <w:r>
+        <w:t xml:space="preserve"> </w:t>
+      </w:r>
+      <w:r>
+        <w:t xml:space="preserve">et réduire la perturbation électronmniatique du </w:t>
+      </w:r>
+      <w:r>
+        <w:t xml:space="preserve">le </w:t>
+      </w:r>
+      <w:r>
+        <w:t>câble Ethernet.</w:t>
+      </w:r>
+    </w:p>
+    <w:p>
+      <w:r>
+        <w:t xml:space="preserve">Les blindages sont mentionnés par 4 lettres : </w:t>
+      </w:r>
+    </w:p>
+    <w:p>
+      <w:pPr>
+        <w:pStyle w:val="ListParagraph"/>
+        <w:numPr>
+          <w:ilvl w:val="0"/>
+          <w:numId w:val="3"/>
+        </w:numPr>
+      </w:pPr>
+      <w:r>
+        <w:rPr>
+          <w:b/>
+          <w:bCs/>
+        </w:rPr>
+        <w:t>U</w:t>
+      </w:r>
+      <w:r>
+        <w:t xml:space="preserve"> qui veut dire </w:t>
+      </w:r>
+      <w:proofErr w:type="spellStart"/>
+      <w:r>
+        <w:t>Unfoiled</w:t>
+      </w:r>
+      <w:proofErr w:type="spellEnd"/>
+      <w:r>
+        <w:t xml:space="preserve"> – Non blindé </w:t>
+      </w:r>
+    </w:p>
+    <w:p>
+      <w:pPr>
+        <w:pStyle w:val="ListParagraph"/>
+        <w:numPr>
+          <w:ilvl w:val="0"/>
+          <w:numId w:val="3"/>
+        </w:numPr>
+      </w:pPr>
+      <w:r>
+        <w:rPr>
+          <w:b/>
+          <w:bCs/>
+        </w:rPr>
+        <w:t>F</w:t>
+      </w:r>
+      <w:r>
+        <w:t xml:space="preserve"> qui veut dire </w:t>
+      </w:r>
+      <w:proofErr w:type="spellStart"/>
+      <w:r>
+        <w:t>Foiled</w:t>
+      </w:r>
+      <w:proofErr w:type="spellEnd"/>
+      <w:r>
+        <w:t xml:space="preserve"> – blindé par feuillard d’aluminium </w:t>
+      </w:r>
+    </w:p>
+    <w:p>
+      <w:pPr>
+        <w:pStyle w:val="ListParagraph"/>
+        <w:numPr>
+          <w:ilvl w:val="0"/>
+          <w:numId w:val="3"/>
+        </w:numPr>
+      </w:pPr>
+      <w:r>
+        <w:rPr>
+          <w:b/>
+          <w:bCs/>
+        </w:rPr>
+        <w:t>S</w:t>
+      </w:r>
+      <w:r>
+        <w:t xml:space="preserve"> qui veut dire </w:t>
+      </w:r>
+      <w:proofErr w:type="spellStart"/>
+      <w:r>
+        <w:t>Shielded</w:t>
+      </w:r>
+      <w:proofErr w:type="spellEnd"/>
+      <w:r>
+        <w:t xml:space="preserve"> – blindage par tresse d’</w:t>
+      </w:r>
+      <w:proofErr w:type="spellStart"/>
+      <w:r>
+        <w:t>alimimieum</w:t>
+      </w:r>
+      <w:proofErr w:type="spellEnd"/>
+      <w:r>
+        <w:t xml:space="preserve"> </w:t>
+      </w:r>
+    </w:p>
+    <w:p>
+      <w:pPr>
+        <w:pStyle w:val="ListParagraph"/>
+        <w:numPr>
+          <w:ilvl w:val="0"/>
+          <w:numId w:val="3"/>
+        </w:numPr>
+      </w:pPr>
+      <w:r>
+        <w:rPr>
+          <w:b/>
+          <w:bCs/>
+        </w:rPr>
+        <w:t>TP</w:t>
+      </w:r>
+      <w:r>
+        <w:t xml:space="preserve"> qui veut dire </w:t>
+      </w:r>
+      <w:proofErr w:type="spellStart"/>
+      <w:r>
+        <w:t>Twisted</w:t>
+      </w:r>
+      <w:proofErr w:type="spellEnd"/>
+      <w:r>
+        <w:t xml:space="preserve"> Pairs – blindage par paires torsadés </w:t>
+      </w:r>
+    </w:p>
+    <w:p>
+      <w:pPr>
+        <w:pStyle w:val="Heading3"/>
+      </w:pPr>
+      <w:r>
+        <w:t>Les types des blindages :</w:t>
+      </w:r>
+    </w:p>
+    <w:p>
+      <w:pPr>
+        <w:pStyle w:val="ListParagraph"/>
+        <w:numPr>
+          <w:ilvl w:val="0"/>
+          <w:numId w:val="2"/>
+        </w:numPr>
+      </w:pPr>
+      <w:r>
+        <w:rPr>
+          <w:b/>
+          <w:bCs/>
+        </w:rPr>
+        <w:t>U/UTP :</w:t>
+      </w:r>
+      <w:r>
+        <w:t xml:space="preserve"> Câble paire torsadé non blindés</w:t>
+      </w:r>
+    </w:p>
+    <w:p>
+      <w:pPr>
+        <w:pStyle w:val="ListParagraph"/>
+        <w:numPr>
+          <w:ilvl w:val="0"/>
+          <w:numId w:val="2"/>
+        </w:numPr>
+      </w:pPr>
+      <w:r>
+        <w:rPr>
+          <w:b/>
+          <w:bCs/>
+        </w:rPr>
+        <w:t>F/UTP :</w:t>
+      </w:r>
+      <w:r>
+        <w:t xml:space="preserve"> Le câble est blindé globalement sous la gaine </w:t>
+      </w:r>
+    </w:p>
+    <w:p>
+      <w:pPr>
+        <w:pStyle w:val="ListParagraph"/>
+        <w:numPr>
+          <w:ilvl w:val="0"/>
+          <w:numId w:val="2"/>
+        </w:numPr>
+      </w:pPr>
+      <w:r>
+        <w:rPr>
+          <w:b/>
+          <w:bCs/>
+        </w:rPr>
+        <w:t>U/FTP :</w:t>
+      </w:r>
+      <w:r>
+        <w:t xml:space="preserve"> blindés par paire, les câbles conducteurs sont blindés et isolés </w:t>
+      </w:r>
+    </w:p>
+    <w:p>
+      <w:pPr>
+        <w:pStyle w:val="ListParagraph"/>
+        <w:numPr>
+          <w:ilvl w:val="0"/>
+          <w:numId w:val="2"/>
+        </w:numPr>
+      </w:pPr>
+      <w:r>
+        <w:rPr>
+          <w:b/>
+          <w:bCs/>
+        </w:rPr>
+        <w:t>F/FTP</w:t>
+      </w:r>
+      <w:r>
+        <w:t xml:space="preserve"> : Blindage général et blindage sur chaque paire. </w:t>
+      </w:r>
+    </w:p>
+    <w:p>
+      <w:pPr>
+        <w:pStyle w:val="ListParagraph"/>
+        <w:numPr>
+          <w:ilvl w:val="0"/>
+          <w:numId w:val="2"/>
+        </w:numPr>
+      </w:pPr>
+      <w:r>
+        <w:rPr>
+          <w:b/>
+          <w:bCs/>
+        </w:rPr>
+        <w:t>S/FTP :</w:t>
+      </w:r>
+      <w:r>
+        <w:t xml:space="preserve"> </w:t>
+      </w:r>
+      <w:r>
+        <w:t>Blindage général en tresse de cuivre étamé et un blindage sur chaque paire</w:t>
+      </w:r>
+      <w:r>
+        <w:t xml:space="preserve"> </w:t>
+      </w:r>
+    </w:p>
+    <w:p>
+      <w:pPr>
+        <w:pStyle w:val="ListParagraph"/>
+        <w:rPr>
+          <w:b/>
+          <w:bCs/>
+        </w:rPr>
+      </w:pPr>
+    </w:p>
+    <w:p>
+      <w:pPr>
+        <w:pStyle w:val="ListParagraph"/>
+        <w:rPr>
+          <w:b/>
+          <w:bCs/>
+        </w:rPr>
+      </w:pPr>
+    </w:p>
+    <w:p>
+      <w:pPr>
+        <w:pStyle w:val="Heading3"/>
+      </w:pPr>
+      <w:r>
+        <w:lastRenderedPageBreak/>
+        <w:t xml:space="preserve">Les types des connecteurs des câbles Ethernet : </w:t>
+      </w:r>
+    </w:p>
+    <w:p>
+      <w:pPr>
+        <w:pStyle w:val="Heading3"/>
+      </w:pPr>
+    </w:p>
+    <w:p>
+      <w:r>
+        <w:rPr>
+          <w:b/>
+          <w:bCs/>
+        </w:rPr>
+        <w:t>RJ45 </w:t>
+      </w:r>
+      <w:r>
+        <w:t>: Ce type de connecteur est utilisé pour des c</w:t>
+      </w:r>
+      <w:r>
+        <w:t xml:space="preserve">onnexions informatiques et pour les connexions téléphoniques numériques. </w:t>
+      </w:r>
+    </w:p>
+    <w:p>
+      <w:r>
+        <w:rPr>
+          <w:b/>
+          <w:bCs/>
+        </w:rPr>
+        <w:t xml:space="preserve">RJ11 : </w:t>
+      </w:r>
+      <w:r>
+        <w:t xml:space="preserve">Ce type de connecteur est utilisé pour des connexions téléphoniques analogiques et des fax. </w:t>
+      </w:r>
+    </w:p>
+    <w:p>
+      <w:pPr>
+        <w:pStyle w:val="ListParagraph"/>
+        <w:ind w:left="0"/>
+      </w:pPr>
+    </w:p>
+    <w:p>
+      <w:pPr>
+        <w:pStyle w:val="ListParagraph"/>
+        <w:ind w:left="0"/>
+        <w:jc w:val="center"/>
+      </w:pPr>
+      <w:r>
+        <w:rPr>
+          <w:noProof/>
+          <w:lang w:eastAsia="fr-CH"/>
+        </w:rPr>
+        <w:drawing>
+          <wp:inline distT="0" distB="0" distL="0" distR="0">
+            <wp:extent cx="2346612" cy="1357993"/>
+            <wp:effectExtent l="0" t="0" r="0" b="0"/>
+            <wp:docPr id="3" name="Picture 3"/>
+            <wp:cNvGraphicFramePr>
+              <a:graphicFrameLocks xmlns:a="http://schemas.openxmlformats.org/drawingml/2006/main" noChangeAspect="1"/>
+            </wp:cNvGraphicFramePr>
+            <a:graphic xmlns:a="http://schemas.openxmlformats.org/drawingml/2006/main">
+              <a:graphicData uri="http://schemas.openxmlformats.org/drawingml/2006/picture">
+                <pic:pic xmlns:pic="http://schemas.openxmlformats.org/drawingml/2006/picture">
+                  <pic:nvPicPr>
+                    <pic:cNvPr id="3" name="cable-rj11-rj45-male-male-3m.jpg"/>
+                    <pic:cNvPicPr/>
+                  </pic:nvPicPr>
+                  <pic:blipFill>
+                    <a:blip r:embed="rId9" cstate="print">
+                      <a:extLst>
+                        <a:ext uri="{28A0092B-C50C-407E-A947-70E740481C1C}">
+                          <a14:useLocalDpi xmlns:a14="http://schemas.microsoft.com/office/drawing/2010/main" val="0"/>
+                        </a:ext>
+                      </a:extLst>
+                    </a:blip>
+                    <a:stretch>
+                      <a:fillRect/>
+                    </a:stretch>
+                  </pic:blipFill>
+                  <pic:spPr>
+                    <a:xfrm>
+                      <a:off x="0" y="0"/>
+                      <a:ext cx="2357444" cy="1364262"/>
+                    </a:xfrm>
+                    <a:prstGeom prst="rect">
+                      <a:avLst/>
+                    </a:prstGeom>
+                  </pic:spPr>
+                </pic:pic>
+              </a:graphicData>
+            </a:graphic>
+          </wp:inline>
+        </w:drawing>
+      </w:r>
+    </w:p>
+    <w:p>
+      <w:pPr>
+        <w:pStyle w:val="Heading3"/>
+      </w:pPr>
+    </w:p>
+    <w:p>
+      <w:pPr>
+        <w:pStyle w:val="Heading3"/>
+      </w:pPr>
+    </w:p>
+    <w:p>
+      <w:pPr>
+        <w:pStyle w:val="Heading2"/>
+      </w:pPr>
+      <w:r>
+        <w:t xml:space="preserve">Les normes des câbles Ethernet : </w:t>
+      </w:r>
+    </w:p>
+    <w:p>
+      <w:r>
+        <w:t xml:space="preserve">Il existe 2 </w:t>
+      </w:r>
+      <w:r>
+        <w:t xml:space="preserve">normes de connecteur RRJ45. </w:t>
+      </w:r>
+      <w:r>
+        <w:t>T568A</w:t>
+      </w:r>
+      <w:r>
+        <w:t xml:space="preserve"> et </w:t>
+      </w:r>
+      <w:r>
+        <w:t>T568A</w:t>
+      </w:r>
+      <w:r>
+        <w:t xml:space="preserve">. </w:t>
+      </w:r>
+    </w:p>
+    <w:p>
+      <w:pPr>
+        <w:ind w:left="708" w:hanging="708"/>
+      </w:pPr>
+      <w:r>
+        <w:t xml:space="preserve">La différence entre ses normes est la disposition des câbles et leurs utilisations. </w:t>
+      </w:r>
+    </w:p>
+    <w:p>
+      <w:pPr>
+        <w:pStyle w:val="Heading3"/>
+      </w:pPr>
+      <w:r>
+        <w:t xml:space="preserve">La norme </w:t>
+      </w:r>
+      <w:r>
+        <w:t>T568A</w:t>
+      </w:r>
+      <w:r>
+        <w:t> :</w:t>
+      </w:r>
+    </w:p>
+    <w:p>
+      <w:r>
+        <w:t>Cette norme</w:t>
+      </w:r>
+      <w:r>
+        <w:t xml:space="preserve"> utilisée le plus souvent dans les installations résidences et sa disputions des couleurs est : </w:t>
+      </w:r>
+    </w:p>
+    <w:p>
+      <w:pPr>
+        <w:pStyle w:val="ListParagraph"/>
+        <w:numPr>
+          <w:ilvl w:val="0"/>
+          <w:numId w:val="6"/>
+        </w:numPr>
+      </w:pPr>
+      <w:r>
+        <w:t>Blanc – vert</w:t>
+      </w:r>
+    </w:p>
+    <w:p>
+      <w:pPr>
+        <w:pStyle w:val="ListParagraph"/>
+        <w:numPr>
+          <w:ilvl w:val="0"/>
+          <w:numId w:val="6"/>
+        </w:numPr>
+      </w:pPr>
+      <w:r>
+        <w:t>Vert</w:t>
+      </w:r>
+    </w:p>
+    <w:p>
+      <w:pPr>
+        <w:pStyle w:val="ListParagraph"/>
+        <w:numPr>
+          <w:ilvl w:val="0"/>
+          <w:numId w:val="6"/>
+        </w:numPr>
+      </w:pPr>
+      <w:r>
+        <w:t>Blanc – Orange</w:t>
+      </w:r>
+    </w:p>
+    <w:p>
+      <w:pPr>
+        <w:pStyle w:val="ListParagraph"/>
+        <w:numPr>
+          <w:ilvl w:val="0"/>
+          <w:numId w:val="6"/>
+        </w:numPr>
+      </w:pPr>
+      <w:r>
+        <w:t>Bleu</w:t>
+      </w:r>
+    </w:p>
+    <w:p>
+      <w:pPr>
+        <w:pStyle w:val="ListParagraph"/>
+        <w:numPr>
+          <w:ilvl w:val="0"/>
+          <w:numId w:val="6"/>
+        </w:numPr>
+      </w:pPr>
+      <w:r>
+        <w:t>Blanc – Bleu</w:t>
+      </w:r>
+    </w:p>
+    <w:p>
+      <w:pPr>
+        <w:pStyle w:val="ListParagraph"/>
+        <w:numPr>
+          <w:ilvl w:val="0"/>
+          <w:numId w:val="6"/>
+        </w:numPr>
+      </w:pPr>
+      <w:r>
+        <w:t xml:space="preserve">Orange </w:t>
+      </w:r>
+    </w:p>
+    <w:p>
+      <w:pPr>
+        <w:pStyle w:val="ListParagraph"/>
+        <w:numPr>
+          <w:ilvl w:val="0"/>
+          <w:numId w:val="6"/>
+        </w:numPr>
+      </w:pPr>
+      <w:r>
+        <w:t xml:space="preserve">Blanc – marron </w:t>
+      </w:r>
+    </w:p>
+    <w:p>
+      <w:pPr>
+        <w:pStyle w:val="ListParagraph"/>
+        <w:numPr>
+          <w:ilvl w:val="0"/>
+          <w:numId w:val="6"/>
+        </w:numPr>
+      </w:pPr>
+      <w:r>
+        <w:t xml:space="preserve">Marron </w:t>
+      </w:r>
+    </w:p>
+    <w:p>
+      <w:pPr>
+        <w:pStyle w:val="Heading3"/>
+      </w:pPr>
+      <w:r>
+        <w:t>La norme T568B :</w:t>
+      </w:r>
+    </w:p>
+    <w:p>
+      <w:r>
+        <w:t>Cette norme est utilisée le plus souvent dans les commerciales et sa disposition des couleurs est :</w:t>
+      </w:r>
+    </w:p>
+    <w:p>
+      <w:pPr>
+        <w:pStyle w:val="ListParagraph"/>
+        <w:numPr>
+          <w:ilvl w:val="0"/>
+          <w:numId w:val="7"/>
+        </w:numPr>
+      </w:pPr>
+      <w:r>
+        <w:t xml:space="preserve">Blanc – </w:t>
+      </w:r>
+      <w:r>
+        <w:t>Orange</w:t>
+      </w:r>
+    </w:p>
+    <w:p>
+      <w:pPr>
+        <w:pStyle w:val="ListParagraph"/>
+        <w:numPr>
+          <w:ilvl w:val="0"/>
+          <w:numId w:val="7"/>
+        </w:numPr>
+      </w:pPr>
+      <w:r>
+        <w:t>Orange</w:t>
+      </w:r>
+    </w:p>
+    <w:p>
+      <w:pPr>
+        <w:pStyle w:val="ListParagraph"/>
+        <w:numPr>
+          <w:ilvl w:val="0"/>
+          <w:numId w:val="7"/>
+        </w:numPr>
+      </w:pPr>
+      <w:r>
+        <w:t xml:space="preserve">Blanc – </w:t>
+      </w:r>
+      <w:r>
+        <w:t>Vert</w:t>
+      </w:r>
+    </w:p>
+    <w:p>
+      <w:pPr>
+        <w:pStyle w:val="ListParagraph"/>
+        <w:numPr>
+          <w:ilvl w:val="0"/>
+          <w:numId w:val="7"/>
+        </w:numPr>
+      </w:pPr>
+      <w:r>
+        <w:t>Bleu</w:t>
+      </w:r>
+    </w:p>
+    <w:p>
+      <w:pPr>
+        <w:pStyle w:val="ListParagraph"/>
+        <w:numPr>
+          <w:ilvl w:val="0"/>
+          <w:numId w:val="7"/>
+        </w:numPr>
+      </w:pPr>
+      <w:r>
+        <w:t>Blanc – Bleu</w:t>
+      </w:r>
+    </w:p>
+    <w:p>
+      <w:pPr>
+        <w:pStyle w:val="ListParagraph"/>
+        <w:numPr>
+          <w:ilvl w:val="0"/>
+          <w:numId w:val="7"/>
+        </w:numPr>
+      </w:pPr>
+      <w:r>
+        <w:t>Vert</w:t>
+      </w:r>
+    </w:p>
+    <w:p>
+      <w:pPr>
+        <w:pStyle w:val="ListParagraph"/>
+        <w:numPr>
+          <w:ilvl w:val="0"/>
+          <w:numId w:val="7"/>
+        </w:numPr>
+      </w:pPr>
+      <w:r>
+        <w:t xml:space="preserve">Blanc – marron </w:t>
+      </w:r>
+    </w:p>
+    <w:p>
+      <w:pPr>
+        <w:pStyle w:val="ListParagraph"/>
+        <w:numPr>
+          <w:ilvl w:val="0"/>
+          <w:numId w:val="7"/>
+        </w:numPr>
+      </w:pPr>
+      <w:r>
+        <w:t xml:space="preserve">Marron </w:t>
+      </w:r>
+    </w:p>
+    <w:p/>
+    <w:p>
+      <w:r>
+        <w:t xml:space="preserve">Note : Il est obligatoire </w:t>
+      </w:r>
+      <w:proofErr w:type="gramStart"/>
+      <w:r>
+        <w:t>de installer</w:t>
+      </w:r>
+      <w:proofErr w:type="gramEnd"/>
+      <w:r>
+        <w:t xml:space="preserve"> la même norme partout dans l’installation des câbles Réseaux. </w:t>
+      </w:r>
+    </w:p>
+    <w:p/>
+    <w:p/>
+    <w:p>
+      <w:pPr>
+        <w:pStyle w:val="Heading3"/>
+      </w:pPr>
+    </w:p>
+    <w:p>
+      <w:pPr>
+        <w:pStyle w:val="Heading3"/>
+      </w:pPr>
+      <w:r>
+        <w:t>Sources :</w:t>
+      </w:r>
+    </w:p>
+    <w:p>
+      <w:pPr>
+        <w:pStyle w:val="ListParagraph"/>
+        <w:numPr>
+          <w:ilvl w:val="0"/>
+          <w:numId w:val="4"/>
+        </w:numPr>
+      </w:pPr>
+      <w:r>
+        <w:t xml:space="preserve">Les blindages </w:t>
+      </w:r>
+    </w:p>
+    <w:p>
+      <w:pPr>
+        <w:pStyle w:val="ListParagraph"/>
+      </w:pPr>
+      <w:hyperlink r:id="rId10" w:history="1">
+        <w:r>
+          <w:rPr>
+            <w:rStyle w:val="Hyperlink"/>
+          </w:rPr>
+          <w:t>https://www.conecticplus.com/guide/cable-ethernet/definition/blindage.html</w:t>
+        </w:r>
+      </w:hyperlink>
+    </w:p>
+    <w:p>
+      <w:pPr>
+        <w:pStyle w:val="ListParagraph"/>
+      </w:pPr>
+    </w:p>
+    <w:p>
+      <w:pPr>
+        <w:pStyle w:val="ListParagraph"/>
+        <w:numPr>
+          <w:ilvl w:val="0"/>
+          <w:numId w:val="4"/>
+        </w:numPr>
+      </w:pPr>
+      <w:r>
+        <w:t>Les types des câbles</w:t>
+      </w:r>
+    </w:p>
+    <w:p>
+      <w:pPr>
+        <w:pStyle w:val="ListParagraph"/>
+      </w:pPr>
+      <w:hyperlink r:id="rId11" w:history="1">
+        <w:r>
+          <w:rPr>
+            <w:rStyle w:val="Hyperlink"/>
+          </w:rPr>
+          <w:t>https://www.valuewalk.com/2018/05/ethernet-cables-types/</w:t>
+        </w:r>
+      </w:hyperlink>
+      <w:r>
+        <w:t xml:space="preserve"> </w:t>
+      </w:r>
+    </w:p>
+    <w:p>
+      <w:pPr>
+        <w:pStyle w:val="ListParagraph"/>
+      </w:pPr>
+    </w:p>
+    <w:p>
+      <w:pPr>
+        <w:pStyle w:val="ListParagraph"/>
+        <w:numPr>
+          <w:ilvl w:val="0"/>
+          <w:numId w:val="4"/>
+        </w:numPr>
+      </w:pPr>
+      <w:r>
+        <w:t>Les normes des câbles</w:t>
+      </w:r>
+    </w:p>
+    <w:p>
+      <w:pPr>
+        <w:pStyle w:val="ListParagraph"/>
+      </w:pPr>
+      <w:hyperlink r:id="rId12" w:history="1">
+        <w:r>
+          <w:rPr>
+            <w:rStyle w:val="Hyperlink"/>
+          </w:rPr>
+          <w:t>http://cableorganizer.fr/learning-center/article/quelle-est-la-difference-entre-t568a-and-t568b.html</w:t>
+        </w:r>
+      </w:hyperlink>
+    </w:p>
+    <w:p>
+      <w:pPr>
+        <w:pStyle w:val="ListParagraph"/>
+      </w:pPr>
       <w:bookmarkStart w:id="0" w:name="_GoBack"/>
       <w:bookmarkEnd w:id="0"/>
     </w:p>
+    <w:p>
+      <w:pPr>
+        <w:pStyle w:val="ListParagraph"/>
+      </w:pPr>
+    </w:p>
+    <w:p>
+      <w:pPr>
+        <w:pStyle w:val="ListParagraph"/>
+        <w:ind w:left="0"/>
+      </w:pPr>
+    </w:p>
     <w:sectPr>
-      <w:headerReference w:type="default" r:id="rId9"/>
+      <w:headerReference w:type="default" r:id="rId13"/>
       <w:pgSz w:w="11906" w:h="16838"/>
       <w:pgMar w:top="1417" w:right="1417" w:bottom="1417" w:left="1417" w:header="708" w:footer="708" w:gutter="0"/>
       <w:cols w:space="708"/>
@@ -312,7 +1308,7 @@
   <w:abstractNum w:abstractNumId="0" w15:restartNumberingAfterBreak="0">
     <w:nsid w:val="14CD24E9"/>
     <w:multiLevelType w:val="hybridMultilevel"/>
-    <w:tmpl w:val="77E8757C"/>
+    <w:tmpl w:val="63A4FF14"/>
     <w:lvl w:ilvl="0" w:tplc="100C0001">
       <w:start w:val="1"/>
       <w:numFmt w:val="bullet"/>
@@ -423,6 +1419,264 @@
     </w:lvl>
   </w:abstractNum>
   <w:abstractNum w:abstractNumId="1" w15:restartNumberingAfterBreak="0">
+    <w:nsid w:val="19B9746A"/>
+    <w:multiLevelType w:val="hybridMultilevel"/>
+    <w:tmpl w:val="8A08CA4A"/>
+    <w:lvl w:ilvl="0" w:tplc="100C000F">
+      <w:start w:val="1"/>
+      <w:numFmt w:val="decimal"/>
+      <w:lvlText w:val="%1."/>
+      <w:lvlJc w:val="left"/>
+      <w:pPr>
+        <w:ind w:left="720" w:hanging="360"/>
+      </w:pPr>
+    </w:lvl>
+    <w:lvl w:ilvl="1" w:tplc="100C0019" w:tentative="1">
+      <w:start w:val="1"/>
+      <w:numFmt w:val="lowerLetter"/>
+      <w:lvlText w:val="%2."/>
+      <w:lvlJc w:val="left"/>
+      <w:pPr>
+        <w:ind w:left="1440" w:hanging="360"/>
+      </w:pPr>
+    </w:lvl>
+    <w:lvl w:ilvl="2" w:tplc="100C001B" w:tentative="1">
+      <w:start w:val="1"/>
+      <w:numFmt w:val="lowerRoman"/>
+      <w:lvlText w:val="%3."/>
+      <w:lvlJc w:val="right"/>
+      <w:pPr>
+        <w:ind w:left="2160" w:hanging="180"/>
+      </w:pPr>
+    </w:lvl>
+    <w:lvl w:ilvl="3" w:tplc="100C000F" w:tentative="1">
+      <w:start w:val="1"/>
+      <w:numFmt w:val="decimal"/>
+      <w:lvlText w:val="%4."/>
+      <w:lvlJc w:val="left"/>
+      <w:pPr>
+        <w:ind w:left="2880" w:hanging="360"/>
+      </w:pPr>
+    </w:lvl>
+    <w:lvl w:ilvl="4" w:tplc="100C0019" w:tentative="1">
+      <w:start w:val="1"/>
+      <w:numFmt w:val="lowerLetter"/>
+      <w:lvlText w:val="%5."/>
+      <w:lvlJc w:val="left"/>
+      <w:pPr>
+        <w:ind w:left="3600" w:hanging="360"/>
+      </w:pPr>
+    </w:lvl>
+    <w:lvl w:ilvl="5" w:tplc="100C001B" w:tentative="1">
+      <w:start w:val="1"/>
+      <w:numFmt w:val="lowerRoman"/>
+      <w:lvlText w:val="%6."/>
+      <w:lvlJc w:val="right"/>
+      <w:pPr>
+        <w:ind w:left="4320" w:hanging="180"/>
+      </w:pPr>
+    </w:lvl>
+    <w:lvl w:ilvl="6" w:tplc="100C000F" w:tentative="1">
+      <w:start w:val="1"/>
+      <w:numFmt w:val="decimal"/>
+      <w:lvlText w:val="%7."/>
+      <w:lvlJc w:val="left"/>
+      <w:pPr>
+        <w:ind w:left="5040" w:hanging="360"/>
+      </w:pPr>
+    </w:lvl>
+    <w:lvl w:ilvl="7" w:tplc="100C0019" w:tentative="1">
+      <w:start w:val="1"/>
+      <w:numFmt w:val="lowerLetter"/>
+      <w:lvlText w:val="%8."/>
+      <w:lvlJc w:val="left"/>
+      <w:pPr>
+        <w:ind w:left="5760" w:hanging="360"/>
+      </w:pPr>
+    </w:lvl>
+    <w:lvl w:ilvl="8" w:tplc="100C001B" w:tentative="1">
+      <w:start w:val="1"/>
+      <w:numFmt w:val="lowerRoman"/>
+      <w:lvlText w:val="%9."/>
+      <w:lvlJc w:val="right"/>
+      <w:pPr>
+        <w:ind w:left="6480" w:hanging="180"/>
+      </w:pPr>
+    </w:lvl>
+  </w:abstractNum>
+  <w:abstractNum w:abstractNumId="2" w15:restartNumberingAfterBreak="0">
+    <w:nsid w:val="2AB7589C"/>
+    <w:multiLevelType w:val="hybridMultilevel"/>
+    <w:tmpl w:val="4FC22C14"/>
+    <w:lvl w:ilvl="0" w:tplc="100C000F">
+      <w:start w:val="1"/>
+      <w:numFmt w:val="decimal"/>
+      <w:lvlText w:val="%1."/>
+      <w:lvlJc w:val="left"/>
+      <w:pPr>
+        <w:ind w:left="720" w:hanging="360"/>
+      </w:pPr>
+    </w:lvl>
+    <w:lvl w:ilvl="1" w:tplc="100C0019" w:tentative="1">
+      <w:start w:val="1"/>
+      <w:numFmt w:val="lowerLetter"/>
+      <w:lvlText w:val="%2."/>
+      <w:lvlJc w:val="left"/>
+      <w:pPr>
+        <w:ind w:left="1440" w:hanging="360"/>
+      </w:pPr>
+    </w:lvl>
+    <w:lvl w:ilvl="2" w:tplc="100C001B" w:tentative="1">
+      <w:start w:val="1"/>
+      <w:numFmt w:val="lowerRoman"/>
+      <w:lvlText w:val="%3."/>
+      <w:lvlJc w:val="right"/>
+      <w:pPr>
+        <w:ind w:left="2160" w:hanging="180"/>
+      </w:pPr>
+    </w:lvl>
+    <w:lvl w:ilvl="3" w:tplc="100C000F" w:tentative="1">
+      <w:start w:val="1"/>
+      <w:numFmt w:val="decimal"/>
+      <w:lvlText w:val="%4."/>
+      <w:lvlJc w:val="left"/>
+      <w:pPr>
+        <w:ind w:left="2880" w:hanging="360"/>
+      </w:pPr>
+    </w:lvl>
+    <w:lvl w:ilvl="4" w:tplc="100C0019" w:tentative="1">
+      <w:start w:val="1"/>
+      <w:numFmt w:val="lowerLetter"/>
+      <w:lvlText w:val="%5."/>
+      <w:lvlJc w:val="left"/>
+      <w:pPr>
+        <w:ind w:left="3600" w:hanging="360"/>
+      </w:pPr>
+    </w:lvl>
+    <w:lvl w:ilvl="5" w:tplc="100C001B" w:tentative="1">
+      <w:start w:val="1"/>
+      <w:numFmt w:val="lowerRoman"/>
+      <w:lvlText w:val="%6."/>
+      <w:lvlJc w:val="right"/>
+      <w:pPr>
+        <w:ind w:left="4320" w:hanging="180"/>
+      </w:pPr>
+    </w:lvl>
+    <w:lvl w:ilvl="6" w:tplc="100C000F" w:tentative="1">
+      <w:start w:val="1"/>
+      <w:numFmt w:val="decimal"/>
+      <w:lvlText w:val="%7."/>
+      <w:lvlJc w:val="left"/>
+      <w:pPr>
+        <w:ind w:left="5040" w:hanging="360"/>
+      </w:pPr>
+    </w:lvl>
+    <w:lvl w:ilvl="7" w:tplc="100C0019" w:tentative="1">
+      <w:start w:val="1"/>
+      <w:numFmt w:val="lowerLetter"/>
+      <w:lvlText w:val="%8."/>
+      <w:lvlJc w:val="left"/>
+      <w:pPr>
+        <w:ind w:left="5760" w:hanging="360"/>
+      </w:pPr>
+    </w:lvl>
+    <w:lvl w:ilvl="8" w:tplc="100C001B" w:tentative="1">
+      <w:start w:val="1"/>
+      <w:numFmt w:val="lowerRoman"/>
+      <w:lvlText w:val="%9."/>
+      <w:lvlJc w:val="right"/>
+      <w:pPr>
+        <w:ind w:left="6480" w:hanging="180"/>
+      </w:pPr>
+    </w:lvl>
+  </w:abstractNum>
+  <w:abstractNum w:abstractNumId="3" w15:restartNumberingAfterBreak="0">
+    <w:nsid w:val="2AE84E32"/>
+    <w:multiLevelType w:val="hybridMultilevel"/>
+    <w:tmpl w:val="4FC22C14"/>
+    <w:lvl w:ilvl="0" w:tplc="100C000F">
+      <w:start w:val="1"/>
+      <w:numFmt w:val="decimal"/>
+      <w:lvlText w:val="%1."/>
+      <w:lvlJc w:val="left"/>
+      <w:pPr>
+        <w:ind w:left="720" w:hanging="360"/>
+      </w:pPr>
+    </w:lvl>
+    <w:lvl w:ilvl="1" w:tplc="100C0019" w:tentative="1">
+      <w:start w:val="1"/>
+      <w:numFmt w:val="lowerLetter"/>
+      <w:lvlText w:val="%2."/>
+      <w:lvlJc w:val="left"/>
+      <w:pPr>
+        <w:ind w:left="1440" w:hanging="360"/>
+      </w:pPr>
+    </w:lvl>
+    <w:lvl w:ilvl="2" w:tplc="100C001B" w:tentative="1">
+      <w:start w:val="1"/>
+      <w:numFmt w:val="lowerRoman"/>
+      <w:lvlText w:val="%3."/>
+      <w:lvlJc w:val="right"/>
+      <w:pPr>
+        <w:ind w:left="2160" w:hanging="180"/>
+      </w:pPr>
+    </w:lvl>
+    <w:lvl w:ilvl="3" w:tplc="100C000F" w:tentative="1">
+      <w:start w:val="1"/>
+      <w:numFmt w:val="decimal"/>
+      <w:lvlText w:val="%4."/>
+      <w:lvlJc w:val="left"/>
+      <w:pPr>
+        <w:ind w:left="2880" w:hanging="360"/>
+      </w:pPr>
+    </w:lvl>
+    <w:lvl w:ilvl="4" w:tplc="100C0019" w:tentative="1">
+      <w:start w:val="1"/>
+      <w:numFmt w:val="lowerLetter"/>
+      <w:lvlText w:val="%5."/>
+      <w:lvlJc w:val="left"/>
+      <w:pPr>
+        <w:ind w:left="3600" w:hanging="360"/>
+      </w:pPr>
+    </w:lvl>
+    <w:lvl w:ilvl="5" w:tplc="100C001B" w:tentative="1">
+      <w:start w:val="1"/>
+      <w:numFmt w:val="lowerRoman"/>
+      <w:lvlText w:val="%6."/>
+      <w:lvlJc w:val="right"/>
+      <w:pPr>
+        <w:ind w:left="4320" w:hanging="180"/>
+      </w:pPr>
+    </w:lvl>
+    <w:lvl w:ilvl="6" w:tplc="100C000F" w:tentative="1">
+      <w:start w:val="1"/>
+      <w:numFmt w:val="decimal"/>
+      <w:lvlText w:val="%7."/>
+      <w:lvlJc w:val="left"/>
+      <w:pPr>
+        <w:ind w:left="5040" w:hanging="360"/>
+      </w:pPr>
+    </w:lvl>
+    <w:lvl w:ilvl="7" w:tplc="100C0019" w:tentative="1">
+      <w:start w:val="1"/>
+      <w:numFmt w:val="lowerLetter"/>
+      <w:lvlText w:val="%8."/>
+      <w:lvlJc w:val="left"/>
+      <w:pPr>
+        <w:ind w:left="5760" w:hanging="360"/>
+      </w:pPr>
+    </w:lvl>
+    <w:lvl w:ilvl="8" w:tplc="100C001B" w:tentative="1">
+      <w:start w:val="1"/>
+      <w:numFmt w:val="lowerRoman"/>
+      <w:lvlText w:val="%9."/>
+      <w:lvlJc w:val="right"/>
+      <w:pPr>
+        <w:ind w:left="6480" w:hanging="180"/>
+      </w:pPr>
+    </w:lvl>
+  </w:abstractNum>
+  <w:abstractNum w:abstractNumId="4" w15:restartNumberingAfterBreak="0">
     <w:nsid w:val="48911626"/>
     <w:multiLevelType w:val="hybridMultilevel"/>
     <w:tmpl w:val="D8DAD090"/>
@@ -535,11 +1789,252 @@
       </w:rPr>
     </w:lvl>
   </w:abstractNum>
+  <w:abstractNum w:abstractNumId="5" w15:restartNumberingAfterBreak="0">
+    <w:nsid w:val="736D63C5"/>
+    <w:multiLevelType w:val="hybridMultilevel"/>
+    <w:tmpl w:val="EBF6BAEA"/>
+    <w:lvl w:ilvl="0" w:tplc="100C0001">
+      <w:start w:val="1"/>
+      <w:numFmt w:val="bullet"/>
+      <w:lvlText w:val=""/>
+      <w:lvlJc w:val="left"/>
+      <w:pPr>
+        <w:ind w:left="720" w:hanging="360"/>
+      </w:pPr>
+      <w:rPr>
+        <w:rFonts w:ascii="Symbol" w:hAnsi="Symbol" w:hint="default"/>
+      </w:rPr>
+    </w:lvl>
+    <w:lvl w:ilvl="1" w:tplc="100C0003" w:tentative="1">
+      <w:start w:val="1"/>
+      <w:numFmt w:val="bullet"/>
+      <w:lvlText w:val="o"/>
+      <w:lvlJc w:val="left"/>
+      <w:pPr>
+        <w:ind w:left="1440" w:hanging="360"/>
+      </w:pPr>
+      <w:rPr>
+        <w:rFonts w:ascii="Courier New" w:hAnsi="Courier New" w:cs="Courier New" w:hint="default"/>
+      </w:rPr>
+    </w:lvl>
+    <w:lvl w:ilvl="2" w:tplc="100C0005" w:tentative="1">
+      <w:start w:val="1"/>
+      <w:numFmt w:val="bullet"/>
+      <w:lvlText w:val=""/>
+      <w:lvlJc w:val="left"/>
+      <w:pPr>
+        <w:ind w:left="2160" w:hanging="360"/>
+      </w:pPr>
+      <w:rPr>
+        <w:rFonts w:ascii="Wingdings" w:hAnsi="Wingdings" w:hint="default"/>
+      </w:rPr>
+    </w:lvl>
+    <w:lvl w:ilvl="3" w:tplc="100C0001" w:tentative="1">
+      <w:start w:val="1"/>
+      <w:numFmt w:val="bullet"/>
+      <w:lvlText w:val=""/>
+      <w:lvlJc w:val="left"/>
+      <w:pPr>
+        <w:ind w:left="2880" w:hanging="360"/>
+      </w:pPr>
+      <w:rPr>
+        <w:rFonts w:ascii="Symbol" w:hAnsi="Symbol" w:hint="default"/>
+      </w:rPr>
+    </w:lvl>
+    <w:lvl w:ilvl="4" w:tplc="100C0003" w:tentative="1">
+      <w:start w:val="1"/>
+      <w:numFmt w:val="bullet"/>
+      <w:lvlText w:val="o"/>
+      <w:lvlJc w:val="left"/>
+      <w:pPr>
+        <w:ind w:left="3600" w:hanging="360"/>
+      </w:pPr>
+      <w:rPr>
+        <w:rFonts w:ascii="Courier New" w:hAnsi="Courier New" w:cs="Courier New" w:hint="default"/>
+      </w:rPr>
+    </w:lvl>
+    <w:lvl w:ilvl="5" w:tplc="100C0005" w:tentative="1">
+      <w:start w:val="1"/>
+      <w:numFmt w:val="bullet"/>
+      <w:lvlText w:val=""/>
+      <w:lvlJc w:val="left"/>
+      <w:pPr>
+        <w:ind w:left="4320" w:hanging="360"/>
+      </w:pPr>
+      <w:rPr>
+        <w:rFonts w:ascii="Wingdings" w:hAnsi="Wingdings" w:hint="default"/>
+      </w:rPr>
+    </w:lvl>
+    <w:lvl w:ilvl="6" w:tplc="100C0001" w:tentative="1">
+      <w:start w:val="1"/>
+      <w:numFmt w:val="bullet"/>
+      <w:lvlText w:val=""/>
+      <w:lvlJc w:val="left"/>
+      <w:pPr>
+        <w:ind w:left="5040" w:hanging="360"/>
+      </w:pPr>
+      <w:rPr>
+        <w:rFonts w:ascii="Symbol" w:hAnsi="Symbol" w:hint="default"/>
+      </w:rPr>
+    </w:lvl>
+    <w:lvl w:ilvl="7" w:tplc="100C0003" w:tentative="1">
+      <w:start w:val="1"/>
+      <w:numFmt w:val="bullet"/>
+      <w:lvlText w:val="o"/>
+      <w:lvlJc w:val="left"/>
+      <w:pPr>
+        <w:ind w:left="5760" w:hanging="360"/>
+      </w:pPr>
+      <w:rPr>
+        <w:rFonts w:ascii="Courier New" w:hAnsi="Courier New" w:cs="Courier New" w:hint="default"/>
+      </w:rPr>
+    </w:lvl>
+    <w:lvl w:ilvl="8" w:tplc="100C0005" w:tentative="1">
+      <w:start w:val="1"/>
+      <w:numFmt w:val="bullet"/>
+      <w:lvlText w:val=""/>
+      <w:lvlJc w:val="left"/>
+      <w:pPr>
+        <w:ind w:left="6480" w:hanging="360"/>
+      </w:pPr>
+      <w:rPr>
+        <w:rFonts w:ascii="Wingdings" w:hAnsi="Wingdings" w:hint="default"/>
+      </w:rPr>
+    </w:lvl>
+  </w:abstractNum>
+  <w:abstractNum w:abstractNumId="6" w15:restartNumberingAfterBreak="0">
+    <w:nsid w:val="7B0C609A"/>
+    <w:multiLevelType w:val="hybridMultilevel"/>
+    <w:tmpl w:val="717C30D2"/>
+    <w:lvl w:ilvl="0" w:tplc="100C0001">
+      <w:start w:val="1"/>
+      <w:numFmt w:val="bullet"/>
+      <w:lvlText w:val=""/>
+      <w:lvlJc w:val="left"/>
+      <w:pPr>
+        <w:ind w:left="720" w:hanging="360"/>
+      </w:pPr>
+      <w:rPr>
+        <w:rFonts w:ascii="Symbol" w:hAnsi="Symbol" w:hint="default"/>
+      </w:rPr>
+    </w:lvl>
+    <w:lvl w:ilvl="1" w:tplc="100C0003" w:tentative="1">
+      <w:start w:val="1"/>
+      <w:numFmt w:val="bullet"/>
+      <w:lvlText w:val="o"/>
+      <w:lvlJc w:val="left"/>
+      <w:pPr>
+        <w:ind w:left="1440" w:hanging="360"/>
+      </w:pPr>
+      <w:rPr>
+        <w:rFonts w:ascii="Courier New" w:hAnsi="Courier New" w:cs="Courier New" w:hint="default"/>
+      </w:rPr>
+    </w:lvl>
+    <w:lvl w:ilvl="2" w:tplc="100C0005" w:tentative="1">
+      <w:start w:val="1"/>
+      <w:numFmt w:val="bullet"/>
+      <w:lvlText w:val=""/>
+      <w:lvlJc w:val="left"/>
+      <w:pPr>
+        <w:ind w:left="2160" w:hanging="360"/>
+      </w:pPr>
+      <w:rPr>
+        <w:rFonts w:ascii="Wingdings" w:hAnsi="Wingdings" w:hint="default"/>
+      </w:rPr>
+    </w:lvl>
+    <w:lvl w:ilvl="3" w:tplc="100C0001" w:tentative="1">
+      <w:start w:val="1"/>
+      <w:numFmt w:val="bullet"/>
+      <w:lvlText w:val=""/>
+      <w:lvlJc w:val="left"/>
+      <w:pPr>
+        <w:ind w:left="2880" w:hanging="360"/>
+      </w:pPr>
+      <w:rPr>
+        <w:rFonts w:ascii="Symbol" w:hAnsi="Symbol" w:hint="default"/>
+      </w:rPr>
+    </w:lvl>
+    <w:lvl w:ilvl="4" w:tplc="100C0003" w:tentative="1">
+      <w:start w:val="1"/>
+      <w:numFmt w:val="bullet"/>
+      <w:lvlText w:val="o"/>
+      <w:lvlJc w:val="left"/>
+      <w:pPr>
+        <w:ind w:left="3600" w:hanging="360"/>
+      </w:pPr>
+      <w:rPr>
+        <w:rFonts w:ascii="Courier New" w:hAnsi="Courier New" w:cs="Courier New" w:hint="default"/>
+      </w:rPr>
+    </w:lvl>
+    <w:lvl w:ilvl="5" w:tplc="100C0005" w:tentative="1">
+      <w:start w:val="1"/>
+      <w:numFmt w:val="bullet"/>
+      <w:lvlText w:val=""/>
+      <w:lvlJc w:val="left"/>
+      <w:pPr>
+        <w:ind w:left="4320" w:hanging="360"/>
+      </w:pPr>
+      <w:rPr>
+        <w:rFonts w:ascii="Wingdings" w:hAnsi="Wingdings" w:hint="default"/>
+      </w:rPr>
+    </w:lvl>
+    <w:lvl w:ilvl="6" w:tplc="100C0001" w:tentative="1">
+      <w:start w:val="1"/>
+      <w:numFmt w:val="bullet"/>
+      <w:lvlText w:val=""/>
+      <w:lvlJc w:val="left"/>
+      <w:pPr>
+        <w:ind w:left="5040" w:hanging="360"/>
+      </w:pPr>
+      <w:rPr>
+        <w:rFonts w:ascii="Symbol" w:hAnsi="Symbol" w:hint="default"/>
+      </w:rPr>
+    </w:lvl>
+    <w:lvl w:ilvl="7" w:tplc="100C0003" w:tentative="1">
+      <w:start w:val="1"/>
+      <w:numFmt w:val="bullet"/>
+      <w:lvlText w:val="o"/>
+      <w:lvlJc w:val="left"/>
+      <w:pPr>
+        <w:ind w:left="5760" w:hanging="360"/>
+      </w:pPr>
+      <w:rPr>
+        <w:rFonts w:ascii="Courier New" w:hAnsi="Courier New" w:cs="Courier New" w:hint="default"/>
+      </w:rPr>
+    </w:lvl>
+    <w:lvl w:ilvl="8" w:tplc="100C0005" w:tentative="1">
+      <w:start w:val="1"/>
+      <w:numFmt w:val="bullet"/>
+      <w:lvlText w:val=""/>
+      <w:lvlJc w:val="left"/>
+      <w:pPr>
+        <w:ind w:left="6480" w:hanging="360"/>
+      </w:pPr>
+      <w:rPr>
+        <w:rFonts w:ascii="Wingdings" w:hAnsi="Wingdings" w:hint="default"/>
+      </w:rPr>
+    </w:lvl>
+  </w:abstractNum>
   <w:num w:numId="1">
-    <w:abstractNumId w:val="1"/>
+    <w:abstractNumId w:val="4"/>
   </w:num>
   <w:num w:numId="2">
     <w:abstractNumId w:val="0"/>
+  </w:num>
+  <w:num w:numId="3">
+    <w:abstractNumId w:val="1"/>
+  </w:num>
+  <w:num w:numId="4">
+    <w:abstractNumId w:val="5"/>
+  </w:num>
+  <w:num w:numId="5">
+    <w:abstractNumId w:val="6"/>
+  </w:num>
+  <w:num w:numId="6">
+    <w:abstractNumId w:val="3"/>
+  </w:num>
+  <w:num w:numId="7">
+    <w:abstractNumId w:val="2"/>
   </w:num>
 </w:numbering>
 </file>

</xml_diff>